<commit_message>
final edits to code annotation and final paper
</commit_message>
<xml_diff>
--- a/Research_Assignment/Klein_ResearchProjectFinalDraft.docx
+++ b/Research_Assignment/Klein_ResearchProjectFinalDraft.docx
@@ -629,31 +629,7 @@
         <w:t>the same</w:t>
       </w:r>
       <w:r>
-        <w:t xml:space="preserve"> distribution to the one used to adjust the actual net income every quarter – its mean is mean-</w:t>
-      </w:r>
-      <w:proofErr w:type="spellStart"/>
-      <w:r>
-        <w:t>ni</w:t>
-      </w:r>
-      <w:proofErr w:type="spellEnd"/>
-      <w:r>
-        <w:t xml:space="preserve">-growth, and its standard deviation is </w:t>
-      </w:r>
-      <w:proofErr w:type="spellStart"/>
-      <w:r>
-        <w:t>sd</w:t>
-      </w:r>
-      <w:proofErr w:type="spellEnd"/>
-      <w:r>
-        <w:t>-</w:t>
-      </w:r>
-      <w:proofErr w:type="spellStart"/>
-      <w:r>
-        <w:t>ni</w:t>
-      </w:r>
-      <w:proofErr w:type="spellEnd"/>
-      <w:r>
-        <w:t>-growth</w:t>
+        <w:t xml:space="preserve"> distribution to the one used to adjust the actual net income every quarter – its mean is mean-ni-growth, and its standard deviation is sd-ni-growth</w:t>
       </w:r>
       <w:r>
         <w:t xml:space="preserve">. </w:t>
@@ -1022,7 +998,25 @@
         <w:ind w:firstLine="720"/>
       </w:pPr>
       <w:r>
-        <w:t xml:space="preserve">Irrational investors adjust their target price through a multi-step process. In the first step of this process, irrational investors compare the current market price to a price from a prior trading day. This prior trading day is some number of days back, equal to the irrational agents’ “memory”, which is a random-integer between 30 and 99 set at the beginning of the simulation. If the current price is less than the price from this prior trading day, the agent sets their target price to 0, and will stop updating their target price for a number of turns equal to their “memory”. In that case, the agent will not complete the rest of the steps described below. This is done to simulate the behavior of investors when a financial bubble pops – when irrational investors no longer believe the asset price will continue to increase, they flee. </w:t>
+        <w:t xml:space="preserve">Irrational investors adjust their target price through a multi-step process. In the first step of this process, </w:t>
+      </w:r>
+      <w:r>
+        <w:t xml:space="preserve">if </w:t>
+      </w:r>
+      <w:r>
+        <w:t>irrational investors</w:t>
+      </w:r>
+      <w:r>
+        <w:t xml:space="preserve"> own at least 1 share, they</w:t>
+      </w:r>
+      <w:r>
+        <w:t xml:space="preserve"> compare the current market price to a price from a prior trading day. This prior trading day is some number of days back, equal to the irrational agents’ “memory”, which is a random-integer between 30 and 99 set at the beginning of the simulation. If the current price is less than the price from this prior trading day, the agent sets their target price to 0, and will stop updating their target price for </w:t>
+      </w:r>
+      <w:r>
+        <w:t xml:space="preserve">30 turns. </w:t>
+      </w:r>
+      <w:r>
+        <w:t xml:space="preserve">In that case, the agent will not complete the rest of the steps described below. This is done to simulate the behavior of investors when a financial bubble pops – when irrational investors no longer believe the asset price will continue to increase, they flee. </w:t>
       </w:r>
     </w:p>
     <w:p>
@@ -1031,7 +1025,19 @@
         <w:ind w:firstLine="720"/>
       </w:pPr>
       <w:r>
-        <w:t xml:space="preserve">If the number of turns in the simulation isn’t equal to or greater than the agent’s memory, the agent skips this step. If the current market price is greater than the prior market price, then the agent continues to the next steps. </w:t>
+        <w:t xml:space="preserve">If the number of turns in the simulation isn’t equal to or greater than the agent’s </w:t>
+      </w:r>
+      <w:r>
+        <w:t>“</w:t>
+      </w:r>
+      <w:r>
+        <w:t>memory</w:t>
+      </w:r>
+      <w:r>
+        <w:t>”</w:t>
+      </w:r>
+      <w:r>
+        <w:t xml:space="preserve">, the agent skips this step. If the current market price is greater than the prior market price, then the agent continues to the next steps. </w:t>
       </w:r>
       <w:r>
         <w:t>When a</w:t>
@@ -1040,11 +1046,11 @@
         <w:t>ge</w:t>
       </w:r>
       <w:r>
-        <w:t xml:space="preserve">nts begin adjusting their target price again, after </w:t>
+        <w:t xml:space="preserve">nts begin adjusting their target price </w:t>
       </w:r>
       <w:r>
         <w:lastRenderedPageBreak/>
-        <w:t xml:space="preserve">previously fleeing, they will set their target price to that of the nearest influencer. The agent then will skip this step for a number of turns equal to their memory. For example, if an agent resumes adjusting their target price at turn 100, and their memory is 30, they will not compare the market price to a prior market price until turn 130. </w:t>
+        <w:t xml:space="preserve">again, after previously fleeing, they will set their target price to that of the nearest influencer. The agent then will skip this step for a number of turns equal to their memory. For example, if an agent resumes adjusting their target price at turn 100, and their memory is 30, they will not compare the market price to a prior market price until turn 130. </w:t>
       </w:r>
     </w:p>
     <w:p>
@@ -1248,39 +1254,57 @@
         <w:t>the</w:t>
       </w:r>
       <w:r>
+        <w:t xml:space="preserve"> market price in cash. Then, a random number of buy orders equal to the amount of sell orders received are settled. For every buy order selected, the agent who placed the order gains one share and loses an amount of cash equal to the market price. After this, </w:t>
+      </w:r>
+      <w:r>
+        <w:t>the price is adjusted up by a percentage equal to the difference between the number of sell orders and number of buy orders divided by 500</w:t>
+      </w:r>
+      <w:r>
+        <w:t xml:space="preserve">. </w:t>
+      </w:r>
+      <w:r>
+        <w:t>This is price-adjustment</w:t>
+      </w:r>
+      <w:r>
+        <w:t xml:space="preserve"> method</w:t>
+      </w:r>
+      <w:r>
         <w:t xml:space="preserve"> </w:t>
       </w:r>
+      <w:r>
+        <w:t>would result in a 20% price increase if all agents submitted a buy order, and none a sell order</w:t>
+      </w:r>
+      <w:r>
+        <w:t>. T</w:t>
+      </w:r>
+      <w:r>
+        <w:t>he price-adjustment was designed this way, because a 20% increase in a day is the threshold the NYSE uses to halt trading for the day (</w:t>
+      </w:r>
+      <w:r>
+        <w:t>NYSE 2021</w:t>
+      </w:r>
+      <w:r>
+        <w:t>).</w:t>
+      </w:r>
+      <w:r>
+        <w:t xml:space="preserve"> This method of adjusting the price, adjusting the price by some factor of the difference between supply and demand, is commonly used in </w:t>
+      </w:r>
+      <w:r>
+        <w:t>agent-based</w:t>
+      </w:r>
+      <w:r>
+        <w:t xml:space="preserve"> markets (</w:t>
+      </w:r>
       <w:proofErr w:type="spellStart"/>
       <w:r>
-        <w:t>the</w:t>
+        <w:t>LeBaron</w:t>
       </w:r>
       <w:proofErr w:type="spellEnd"/>
       <w:r>
-        <w:t xml:space="preserve"> market price in cash. Then, a random number of buy orders equal to the amount of sell orders received are settled. For every buy order selected, the agent who placed the order gains one share and loses an amount of cash equal to the market price. After this, </w:t>
-      </w:r>
-      <w:r>
-        <w:t>the price is adjusted up by a percentage equal to the difference between the number of sell orders and number of buy orders divided by 500</w:t>
-      </w:r>
-      <w:r>
-        <w:t xml:space="preserve">. </w:t>
-      </w:r>
-      <w:r>
-        <w:t>This is price-adjustment</w:t>
-      </w:r>
-      <w:r>
-        <w:t xml:space="preserve"> method</w:t>
-      </w:r>
-      <w:r>
-        <w:t xml:space="preserve"> </w:t>
-      </w:r>
-      <w:r>
-        <w:t>would result in a 20% price increase if all agents submitted a buy order, and none a sell order</w:t>
-      </w:r>
-      <w:r>
-        <w:t>. T</w:t>
-      </w:r>
-      <w:r>
-        <w:t>he price-adjustment was designed this way, because a 20% increase in a day is the threshold the NYSE uses to halt trading for the day (REFERENCE).</w:t>
+        <w:t xml:space="preserve"> 2001</w:t>
+      </w:r>
+      <w:r>
+        <w:t>).</w:t>
       </w:r>
     </w:p>
     <w:p>
@@ -1292,11 +1316,11 @@
         <w:t xml:space="preserve">If there are more sell orders than buy orders then everything is switched. All of the buy orders are automatically settled, a random number of sell orders are settled, </w:t>
       </w:r>
       <w:r>
-        <w:t xml:space="preserve">and the price is adjusted down by a percentage equal to the difference between the number of sell orders and </w:t>
+        <w:t xml:space="preserve">and the price is </w:t>
       </w:r>
       <w:r>
         <w:lastRenderedPageBreak/>
-        <w:t>number of buy orders divided by 500</w:t>
+        <w:t>adjusted down by a percentage equal to the difference between the number of sell orders and number of buy orders divided by 500</w:t>
       </w:r>
       <w:r>
         <w:t xml:space="preserve">. If there were an equal amount of buy and sell orders, or if there were no orders placed at all, then the market price does not change. </w:t>
@@ -1431,17 +1455,17 @@
         <w:t>Agents are assigned a color that correspond to their investor type – irrational agents are colored orange, while rational agents are colored green</w:t>
       </w:r>
       <w:r>
-        <w:t xml:space="preserve"> – and influencer agents are designated by their “star” shape, while non-influencer agents are triangles</w:t>
+        <w:t xml:space="preserve"> – and influencer agents are designated by </w:t>
+      </w:r>
+      <w:r>
+        <w:lastRenderedPageBreak/>
+        <w:t>their “star” shape, while non-influencer agents are triangles</w:t>
       </w:r>
       <w:r>
         <w:t xml:space="preserve">. </w:t>
       </w:r>
       <w:r>
-        <w:t xml:space="preserve">Irrational agents that have stopped </w:t>
-      </w:r>
-      <w:r>
-        <w:lastRenderedPageBreak/>
-        <w:t xml:space="preserve">updating their price-target are colored black. </w:t>
+        <w:t xml:space="preserve">Irrational agents that have stopped updating their price-target are colored black. </w:t>
       </w:r>
       <w:r>
         <w:t xml:space="preserve">Throughout the simulation the patches are given different colors based on the agent of that patch – a light blue if the agent wants to buy shares, a light brown if the agent owns shares and would like to sell them, and black if the agent would like to sell shares but does not own any. These colors do not impact the simulation, but are for reference as the simulation runs. </w:t>
@@ -1477,26 +1501,14 @@
           <w:numId w:val="2"/>
         </w:numPr>
         <w:spacing w:line="480" w:lineRule="auto"/>
-        <w:rPr>
-          <w:rFonts w:ascii="Times New Roman" w:hAnsi="Times New Roman" w:cs="Times New Roman"/>
-        </w:rPr>
-      </w:pPr>
-      <w:r>
-        <w:rPr>
-          <w:rFonts w:ascii="Times New Roman" w:hAnsi="Times New Roman" w:cs="Times New Roman"/>
-        </w:rPr>
+      </w:pPr>
+      <w:r>
         <w:t>Set the market price to $1 and net income to $</w:t>
       </w:r>
       <w:r>
-        <w:rPr>
-          <w:rFonts w:ascii="Times New Roman" w:hAnsi="Times New Roman" w:cs="Times New Roman"/>
-        </w:rPr>
         <w:t>50</w:t>
       </w:r>
       <w:r>
-        <w:rPr>
-          <w:rFonts w:ascii="Times New Roman" w:hAnsi="Times New Roman" w:cs="Times New Roman"/>
-        </w:rPr>
         <w:t>.</w:t>
       </w:r>
     </w:p>
@@ -1508,44 +1520,23 @@
           <w:numId w:val="2"/>
         </w:numPr>
         <w:spacing w:line="480" w:lineRule="auto"/>
-        <w:rPr>
-          <w:rFonts w:ascii="Times New Roman" w:hAnsi="Times New Roman" w:cs="Times New Roman"/>
-        </w:rPr>
-      </w:pPr>
-      <w:r>
-        <w:rPr>
-          <w:rFonts w:ascii="Times New Roman" w:hAnsi="Times New Roman" w:cs="Times New Roman"/>
-        </w:rPr>
+      </w:pPr>
+      <w:r>
         <w:t>100</w:t>
       </w:r>
       <w:r>
-        <w:rPr>
-          <w:rFonts w:ascii="Times New Roman" w:hAnsi="Times New Roman" w:cs="Times New Roman"/>
-        </w:rPr>
         <w:t xml:space="preserve"> agents</w:t>
       </w:r>
       <w:r>
-        <w:rPr>
-          <w:rFonts w:ascii="Times New Roman" w:hAnsi="Times New Roman" w:cs="Times New Roman"/>
-        </w:rPr>
         <w:t xml:space="preserve"> are created</w:t>
       </w:r>
       <w:r>
-        <w:rPr>
-          <w:rFonts w:ascii="Times New Roman" w:hAnsi="Times New Roman" w:cs="Times New Roman"/>
-        </w:rPr>
         <w:t>, with a user-selected ratio of rational to irrational investors</w:t>
       </w:r>
       <w:r>
-        <w:rPr>
-          <w:rFonts w:ascii="Times New Roman" w:hAnsi="Times New Roman" w:cs="Times New Roman"/>
-        </w:rPr>
         <w:t>, and a user selected number of influencers</w:t>
       </w:r>
       <w:r>
-        <w:rPr>
-          <w:rFonts w:ascii="Times New Roman" w:hAnsi="Times New Roman" w:cs="Times New Roman"/>
-        </w:rPr>
         <w:t>. Agents are randomly place on the grid.</w:t>
       </w:r>
     </w:p>
@@ -1557,38 +1548,20 @@
           <w:numId w:val="2"/>
         </w:numPr>
         <w:spacing w:line="480" w:lineRule="auto"/>
-        <w:rPr>
-          <w:rFonts w:ascii="Times New Roman" w:hAnsi="Times New Roman" w:cs="Times New Roman"/>
-        </w:rPr>
-      </w:pPr>
-      <w:r>
-        <w:rPr>
-          <w:rFonts w:ascii="Times New Roman" w:hAnsi="Times New Roman" w:cs="Times New Roman"/>
-        </w:rPr>
+      </w:pPr>
+      <w:r>
         <w:t xml:space="preserve">Agents are assigned a </w:t>
       </w:r>
       <w:r>
-        <w:rPr>
-          <w:rFonts w:ascii="Times New Roman" w:hAnsi="Times New Roman" w:cs="Times New Roman"/>
-        </w:rPr>
         <w:t>$50 in cash</w:t>
       </w:r>
       <w:r>
-        <w:rPr>
-          <w:rFonts w:ascii="Times New Roman" w:hAnsi="Times New Roman" w:cs="Times New Roman"/>
-        </w:rPr>
         <w:t xml:space="preserve">, and are given a uniform amount of corporation C’s </w:t>
       </w:r>
       <w:r>
-        <w:rPr>
-          <w:rFonts w:ascii="Times New Roman" w:hAnsi="Times New Roman" w:cs="Times New Roman"/>
-        </w:rPr>
         <w:t>1</w:t>
       </w:r>
       <w:r>
-        <w:rPr>
-          <w:rFonts w:ascii="Times New Roman" w:hAnsi="Times New Roman" w:cs="Times New Roman"/>
-        </w:rPr>
         <w:t xml:space="preserve">,000 shares. </w:t>
       </w:r>
     </w:p>
@@ -1600,44 +1573,23 @@
           <w:numId w:val="2"/>
         </w:numPr>
         <w:spacing w:line="480" w:lineRule="auto"/>
-        <w:rPr>
-          <w:rFonts w:ascii="Times New Roman" w:hAnsi="Times New Roman" w:cs="Times New Roman"/>
-        </w:rPr>
-      </w:pPr>
-      <w:r>
-        <w:rPr>
-          <w:rFonts w:ascii="Times New Roman" w:hAnsi="Times New Roman" w:cs="Times New Roman"/>
-        </w:rPr>
+      </w:pPr>
+      <w:r>
         <w:t xml:space="preserve">Irrational agents are assigned a </w:t>
       </w:r>
       <w:r>
-        <w:rPr>
-          <w:rFonts w:ascii="Times New Roman" w:hAnsi="Times New Roman" w:cs="Times New Roman"/>
-        </w:rPr>
         <w:t>target-price that is a random integer between 0</w:t>
       </w:r>
       <w:r>
-        <w:rPr>
-          <w:rFonts w:ascii="Times New Roman" w:hAnsi="Times New Roman" w:cs="Times New Roman"/>
-        </w:rPr>
         <w:t>.1</w:t>
       </w:r>
       <w:r>
-        <w:rPr>
-          <w:rFonts w:ascii="Times New Roman" w:hAnsi="Times New Roman" w:cs="Times New Roman"/>
-        </w:rPr>
         <w:t xml:space="preserve"> and </w:t>
       </w:r>
       <w:r>
-        <w:rPr>
-          <w:rFonts w:ascii="Times New Roman" w:hAnsi="Times New Roman" w:cs="Times New Roman"/>
-        </w:rPr>
         <w:t>9.1</w:t>
       </w:r>
       <w:r>
-        <w:rPr>
-          <w:rFonts w:ascii="Times New Roman" w:hAnsi="Times New Roman" w:cs="Times New Roman"/>
-        </w:rPr>
         <w:t>.</w:t>
       </w:r>
     </w:p>
@@ -1649,14 +1601,8 @@
           <w:numId w:val="2"/>
         </w:numPr>
         <w:spacing w:line="480" w:lineRule="auto"/>
-        <w:rPr>
-          <w:rFonts w:ascii="Times New Roman" w:hAnsi="Times New Roman" w:cs="Times New Roman"/>
-        </w:rPr>
-      </w:pPr>
-      <w:r>
-        <w:rPr>
-          <w:rFonts w:ascii="Times New Roman" w:hAnsi="Times New Roman" w:cs="Times New Roman"/>
-        </w:rPr>
+      </w:pPr>
+      <w:r>
         <w:t xml:space="preserve">Irrational agents are assigned a memory, which is an integer between 30 and 99. </w:t>
       </w:r>
     </w:p>
@@ -1668,14 +1614,8 @@
           <w:numId w:val="2"/>
         </w:numPr>
         <w:spacing w:line="480" w:lineRule="auto"/>
-        <w:rPr>
-          <w:rFonts w:ascii="Times New Roman" w:hAnsi="Times New Roman" w:cs="Times New Roman"/>
-        </w:rPr>
-      </w:pPr>
-      <w:r>
-        <w:rPr>
-          <w:rFonts w:ascii="Times New Roman" w:hAnsi="Times New Roman" w:cs="Times New Roman"/>
-        </w:rPr>
+      </w:pPr>
+      <w:r>
         <w:t xml:space="preserve">If the time variable t is divisible by 65, a new net income is calculated and set. </w:t>
       </w:r>
     </w:p>
@@ -1687,14 +1627,8 @@
           <w:numId w:val="2"/>
         </w:numPr>
         <w:spacing w:line="480" w:lineRule="auto"/>
-        <w:rPr>
-          <w:rFonts w:ascii="Times New Roman" w:hAnsi="Times New Roman" w:cs="Times New Roman"/>
-        </w:rPr>
-      </w:pPr>
-      <w:r>
-        <w:rPr>
-          <w:rFonts w:ascii="Times New Roman" w:hAnsi="Times New Roman" w:cs="Times New Roman"/>
-        </w:rPr>
+      </w:pPr>
+      <w:r>
         <w:t xml:space="preserve">All agents update their target price. </w:t>
       </w:r>
     </w:p>
@@ -1706,14 +1640,8 @@
           <w:numId w:val="2"/>
         </w:numPr>
         <w:spacing w:line="480" w:lineRule="auto"/>
-        <w:rPr>
-          <w:rFonts w:ascii="Times New Roman" w:hAnsi="Times New Roman" w:cs="Times New Roman"/>
-        </w:rPr>
-      </w:pPr>
-      <w:r>
-        <w:rPr>
-          <w:rFonts w:ascii="Times New Roman" w:hAnsi="Times New Roman" w:cs="Times New Roman"/>
-        </w:rPr>
+      </w:pPr>
+      <w:r>
         <w:t>Rational agents</w:t>
       </w:r>
     </w:p>
@@ -1725,14 +1653,8 @@
           <w:numId w:val="2"/>
         </w:numPr>
         <w:spacing w:line="480" w:lineRule="auto"/>
-        <w:rPr>
-          <w:rFonts w:ascii="Times New Roman" w:hAnsi="Times New Roman" w:cs="Times New Roman"/>
-        </w:rPr>
-      </w:pPr>
-      <w:r>
-        <w:rPr>
-          <w:rFonts w:ascii="Times New Roman" w:hAnsi="Times New Roman" w:cs="Times New Roman"/>
-        </w:rPr>
+      </w:pPr>
+      <w:r>
         <w:t xml:space="preserve">If the net income changed this period, re-calculate the expected future net income. Then use the expected future net income to determine the expected future price. Then use the expected future price and the target return to determine the target price. </w:t>
       </w:r>
     </w:p>
@@ -1744,14 +1666,8 @@
           <w:numId w:val="2"/>
         </w:numPr>
         <w:spacing w:line="480" w:lineRule="auto"/>
-        <w:rPr>
-          <w:rFonts w:ascii="Times New Roman" w:hAnsi="Times New Roman" w:cs="Times New Roman"/>
-        </w:rPr>
-      </w:pPr>
-      <w:r>
-        <w:rPr>
-          <w:rFonts w:ascii="Times New Roman" w:hAnsi="Times New Roman" w:cs="Times New Roman"/>
-        </w:rPr>
+      </w:pPr>
+      <w:r>
         <w:t>Irrational agents</w:t>
       </w:r>
     </w:p>
@@ -1763,22 +1679,27 @@
           <w:numId w:val="2"/>
         </w:numPr>
         <w:spacing w:line="480" w:lineRule="auto"/>
-        <w:rPr>
-          <w:rFonts w:ascii="Times New Roman" w:hAnsi="Times New Roman" w:cs="Times New Roman"/>
-        </w:rPr>
-      </w:pPr>
-      <w:r>
-        <w:rPr>
-          <w:rFonts w:ascii="Times New Roman" w:hAnsi="Times New Roman" w:cs="Times New Roman"/>
-        </w:rPr>
-        <w:t xml:space="preserve">If the number of ticks is greater than the agent’s memory, the agent will look at the price from a number of ticks ago equal to their memory. If the price they look at is greater than the current market price, the agent sets their target price to .01, and will not update their target price again for a number of ticks equal to their memory. When the agent begins updating their target price again, they will skip this step until they have been </w:t>
-      </w:r>
-      <w:r>
-        <w:rPr>
-          <w:rFonts w:ascii="Times New Roman" w:hAnsi="Times New Roman" w:cs="Times New Roman"/>
-        </w:rPr>
+      </w:pPr>
+      <w:r>
+        <w:t xml:space="preserve">If the number of ticks is greater than the agent’s memory, </w:t>
+      </w:r>
+      <w:r>
+        <w:t xml:space="preserve">and the agent owns at least one share, </w:t>
+      </w:r>
+      <w:r>
+        <w:t xml:space="preserve">the agent will look at the price from a number of ticks ago equal to their memory. If the price they look at is greater than the current market price, the agent sets their target price to .01, and will not update their target price again for </w:t>
+      </w:r>
+      <w:r>
+        <w:t>30 turns</w:t>
+      </w:r>
+      <w:bookmarkStart w:id="0" w:name="_GoBack"/>
+      <w:bookmarkEnd w:id="0"/>
+      <w:r>
+        <w:t xml:space="preserve">. When the agent begins updating their target price again, they will skip this step until they have </w:t>
+      </w:r>
+      <w:r>
         <w:lastRenderedPageBreak/>
-        <w:t xml:space="preserve">updating their target price again for a number of turns equal to their memory. If the number of ticks is less than the agent’s memory, or the price the agent looks at is less than the current price, the agent goes to the next step. </w:t>
+        <w:t xml:space="preserve">been updating their target price again for a number of turns equal to their memory. If the number of ticks is less than the agent’s memory, or the price the agent looks at is less than the current price, the agent goes to the next step. </w:t>
       </w:r>
     </w:p>
     <w:p>
@@ -1789,32 +1710,17 @@
           <w:numId w:val="2"/>
         </w:numPr>
         <w:spacing w:line="480" w:lineRule="auto"/>
-        <w:rPr>
-          <w:rFonts w:ascii="Times New Roman" w:hAnsi="Times New Roman" w:cs="Times New Roman"/>
-        </w:rPr>
-      </w:pPr>
-      <w:r>
-        <w:rPr>
-          <w:rFonts w:ascii="Times New Roman" w:hAnsi="Times New Roman" w:cs="Times New Roman"/>
-        </w:rPr>
+      </w:pPr>
+      <w:r>
         <w:t xml:space="preserve">If the market price </w:t>
       </w:r>
       <w:r>
-        <w:rPr>
-          <w:rFonts w:ascii="Times New Roman" w:hAnsi="Times New Roman" w:cs="Times New Roman"/>
-        </w:rPr>
         <w:t>went down</w:t>
       </w:r>
       <w:r>
-        <w:rPr>
-          <w:rFonts w:ascii="Times New Roman" w:hAnsi="Times New Roman" w:cs="Times New Roman"/>
-        </w:rPr>
         <w:t xml:space="preserve"> last period, the</w:t>
       </w:r>
       <w:r>
-        <w:rPr>
-          <w:rFonts w:ascii="Times New Roman" w:hAnsi="Times New Roman" w:cs="Times New Roman"/>
-        </w:rPr>
         <w:t xml:space="preserve"> agent adjusts their target price down by 1% of their current price target.</w:t>
       </w:r>
     </w:p>
@@ -1826,34 +1732,17 @@
           <w:numId w:val="2"/>
         </w:numPr>
         <w:spacing w:line="480" w:lineRule="auto"/>
-        <w:rPr>
-          <w:rFonts w:ascii="Times New Roman" w:hAnsi="Times New Roman" w:cs="Times New Roman"/>
-        </w:rPr>
-      </w:pPr>
-      <w:r>
-        <w:rPr>
-          <w:rFonts w:ascii="Times New Roman" w:hAnsi="Times New Roman" w:cs="Times New Roman"/>
-        </w:rPr>
+      </w:pPr>
+      <w:r>
         <w:t xml:space="preserve">If the market </w:t>
       </w:r>
-      <w:proofErr w:type="gramStart"/>
-      <w:r>
-        <w:rPr>
-          <w:rFonts w:ascii="Times New Roman" w:hAnsi="Times New Roman" w:cs="Times New Roman"/>
-        </w:rPr>
-        <w:t>price  went</w:t>
-      </w:r>
-      <w:proofErr w:type="gramEnd"/>
-      <w:r>
-        <w:rPr>
-          <w:rFonts w:ascii="Times New Roman" w:hAnsi="Times New Roman" w:cs="Times New Roman"/>
-        </w:rPr>
+      <w:r>
+        <w:t>price went</w:t>
+      </w:r>
+      <w:r>
         <w:t xml:space="preserve"> up last period, the agent adjusts their target price up by 1% of the current price. </w:t>
       </w:r>
       <w:r>
-        <w:rPr>
-          <w:rFonts w:ascii="Times New Roman" w:hAnsi="Times New Roman" w:cs="Times New Roman"/>
-        </w:rPr>
         <w:t xml:space="preserve">The agent also adjusts their price target by 10% of the difference between their price-target and the nearest influencer’s price target. </w:t>
       </w:r>
     </w:p>
@@ -1865,14 +1754,8 @@
           <w:numId w:val="2"/>
         </w:numPr>
         <w:spacing w:line="480" w:lineRule="auto"/>
-        <w:rPr>
-          <w:rFonts w:ascii="Times New Roman" w:hAnsi="Times New Roman" w:cs="Times New Roman"/>
-        </w:rPr>
-      </w:pPr>
-      <w:r>
-        <w:rPr>
-          <w:rFonts w:ascii="Times New Roman" w:hAnsi="Times New Roman" w:cs="Times New Roman"/>
-        </w:rPr>
+      </w:pPr>
+      <w:r>
         <w:t>Influencers</w:t>
       </w:r>
     </w:p>
@@ -1884,14 +1767,8 @@
           <w:numId w:val="2"/>
         </w:numPr>
         <w:spacing w:line="480" w:lineRule="auto"/>
-        <w:rPr>
-          <w:rFonts w:ascii="Times New Roman" w:hAnsi="Times New Roman" w:cs="Times New Roman"/>
-        </w:rPr>
-      </w:pPr>
-      <w:r>
-        <w:rPr>
-          <w:rFonts w:ascii="Times New Roman" w:hAnsi="Times New Roman" w:cs="Times New Roman"/>
-        </w:rPr>
+      </w:pPr>
+      <w:r>
         <w:t xml:space="preserve">If an influencer is rational, they update their price target through the same method as other rational agents. </w:t>
       </w:r>
     </w:p>
@@ -1903,14 +1780,8 @@
           <w:numId w:val="2"/>
         </w:numPr>
         <w:spacing w:line="480" w:lineRule="auto"/>
-        <w:rPr>
-          <w:rFonts w:ascii="Times New Roman" w:hAnsi="Times New Roman" w:cs="Times New Roman"/>
-        </w:rPr>
-      </w:pPr>
-      <w:r>
-        <w:rPr>
-          <w:rFonts w:ascii="Times New Roman" w:hAnsi="Times New Roman" w:cs="Times New Roman"/>
-        </w:rPr>
+      </w:pPr>
+      <w:r>
         <w:t>If an influencer is irrational, they have a 1 in 65 chance of updating their price target every turn. On the occasions they do update their price target, they do it by multiplying the current price by a random float that is greater than or equal to 0 and less than 10.</w:t>
       </w:r>
     </w:p>
@@ -1922,14 +1793,8 @@
           <w:numId w:val="2"/>
         </w:numPr>
         <w:spacing w:line="480" w:lineRule="auto"/>
-        <w:rPr>
-          <w:rFonts w:ascii="Times New Roman" w:hAnsi="Times New Roman" w:cs="Times New Roman"/>
-        </w:rPr>
-      </w:pPr>
-      <w:r>
-        <w:rPr>
-          <w:rFonts w:ascii="Times New Roman" w:hAnsi="Times New Roman" w:cs="Times New Roman"/>
-        </w:rPr>
+      </w:pPr>
+      <w:r>
         <w:t xml:space="preserve">All agents determine if they would like to buy/sell, and then submit their orders. </w:t>
       </w:r>
     </w:p>
@@ -1941,44 +1806,23 @@
           <w:numId w:val="2"/>
         </w:numPr>
         <w:spacing w:line="480" w:lineRule="auto"/>
-        <w:rPr>
-          <w:rFonts w:ascii="Times New Roman" w:hAnsi="Times New Roman" w:cs="Times New Roman"/>
-        </w:rPr>
-      </w:pPr>
-      <w:r>
-        <w:rPr>
-          <w:rFonts w:ascii="Times New Roman" w:hAnsi="Times New Roman" w:cs="Times New Roman"/>
-        </w:rPr>
+      </w:pPr>
+      <w:r>
         <w:t xml:space="preserve">If the agent’s target price is higher than the market price, </w:t>
       </w:r>
       <w:r>
-        <w:rPr>
-          <w:rFonts w:ascii="Times New Roman" w:hAnsi="Times New Roman" w:cs="Times New Roman"/>
-        </w:rPr>
         <w:t xml:space="preserve">they </w:t>
       </w:r>
       <w:r>
-        <w:rPr>
-          <w:rFonts w:ascii="Times New Roman" w:hAnsi="Times New Roman" w:cs="Times New Roman"/>
-        </w:rPr>
         <w:t>submit a</w:t>
       </w:r>
       <w:r>
-        <w:rPr>
-          <w:rFonts w:ascii="Times New Roman" w:hAnsi="Times New Roman" w:cs="Times New Roman"/>
-        </w:rPr>
         <w:t xml:space="preserve"> </w:t>
       </w:r>
       <w:r>
-        <w:rPr>
-          <w:rFonts w:ascii="Times New Roman" w:hAnsi="Times New Roman" w:cs="Times New Roman"/>
-        </w:rPr>
         <w:t>buy order.</w:t>
       </w:r>
       <w:r>
-        <w:rPr>
-          <w:rFonts w:ascii="Times New Roman" w:hAnsi="Times New Roman" w:cs="Times New Roman"/>
-        </w:rPr>
         <w:tab/>
       </w:r>
     </w:p>
@@ -1990,14 +1834,8 @@
           <w:numId w:val="2"/>
         </w:numPr>
         <w:spacing w:line="480" w:lineRule="auto"/>
-        <w:rPr>
-          <w:rFonts w:ascii="Times New Roman" w:hAnsi="Times New Roman" w:cs="Times New Roman"/>
-        </w:rPr>
-      </w:pPr>
-      <w:r>
-        <w:rPr>
-          <w:rFonts w:ascii="Times New Roman" w:hAnsi="Times New Roman" w:cs="Times New Roman"/>
-        </w:rPr>
+      </w:pPr>
+      <w:r>
         <w:t>If the target price is higher than the market price, but the agent does not have any cash available, the agent does nothing.</w:t>
       </w:r>
     </w:p>
@@ -2009,20 +1847,11 @@
           <w:numId w:val="2"/>
         </w:numPr>
         <w:spacing w:line="480" w:lineRule="auto"/>
-        <w:rPr>
-          <w:rFonts w:ascii="Times New Roman" w:hAnsi="Times New Roman" w:cs="Times New Roman"/>
-        </w:rPr>
-      </w:pPr>
-      <w:r>
-        <w:rPr>
-          <w:rFonts w:ascii="Times New Roman" w:hAnsi="Times New Roman" w:cs="Times New Roman"/>
-        </w:rPr>
+      </w:pPr>
+      <w:r>
         <w:t xml:space="preserve">If the agent has enough cash available, they will submit </w:t>
       </w:r>
       <w:r>
-        <w:rPr>
-          <w:rFonts w:ascii="Times New Roman" w:hAnsi="Times New Roman" w:cs="Times New Roman"/>
-        </w:rPr>
         <w:t>a buy order for one share.</w:t>
       </w:r>
     </w:p>
@@ -2034,14 +1863,8 @@
           <w:numId w:val="2"/>
         </w:numPr>
         <w:spacing w:line="480" w:lineRule="auto"/>
-        <w:rPr>
-          <w:rFonts w:ascii="Times New Roman" w:hAnsi="Times New Roman" w:cs="Times New Roman"/>
-        </w:rPr>
-      </w:pPr>
-      <w:r>
-        <w:rPr>
-          <w:rFonts w:ascii="Times New Roman" w:hAnsi="Times New Roman" w:cs="Times New Roman"/>
-        </w:rPr>
+      </w:pPr>
+      <w:r>
         <w:lastRenderedPageBreak/>
         <w:t xml:space="preserve">If the agent’s target price is lower than the market price, and the agent owns at least 1 share of company C, submit a sell order. </w:t>
       </w:r>
@@ -2054,14 +1877,8 @@
           <w:numId w:val="2"/>
         </w:numPr>
         <w:spacing w:line="480" w:lineRule="auto"/>
-        <w:rPr>
-          <w:rFonts w:ascii="Times New Roman" w:hAnsi="Times New Roman" w:cs="Times New Roman"/>
-        </w:rPr>
-      </w:pPr>
-      <w:r>
-        <w:rPr>
-          <w:rFonts w:ascii="Times New Roman" w:hAnsi="Times New Roman" w:cs="Times New Roman"/>
-        </w:rPr>
+      </w:pPr>
+      <w:r>
         <w:t xml:space="preserve">If the target price is lower than the market price, but the agent does not own at least 1 share of company C, the agent does nothing. </w:t>
       </w:r>
     </w:p>
@@ -2073,20 +1890,11 @@
           <w:numId w:val="2"/>
         </w:numPr>
         <w:spacing w:line="480" w:lineRule="auto"/>
-        <w:rPr>
-          <w:rFonts w:ascii="Times New Roman" w:hAnsi="Times New Roman" w:cs="Times New Roman"/>
-        </w:rPr>
-      </w:pPr>
-      <w:r>
-        <w:rPr>
-          <w:rFonts w:ascii="Times New Roman" w:hAnsi="Times New Roman" w:cs="Times New Roman"/>
-        </w:rPr>
+      </w:pPr>
+      <w:r>
         <w:t>If the agent owns at least one share, they will submit sell order</w:t>
       </w:r>
       <w:r>
-        <w:rPr>
-          <w:rFonts w:ascii="Times New Roman" w:hAnsi="Times New Roman" w:cs="Times New Roman"/>
-        </w:rPr>
         <w:t xml:space="preserve"> for one share.</w:t>
       </w:r>
     </w:p>
@@ -2098,14 +1906,8 @@
           <w:numId w:val="2"/>
         </w:numPr>
         <w:spacing w:line="480" w:lineRule="auto"/>
-        <w:rPr>
-          <w:rFonts w:ascii="Times New Roman" w:hAnsi="Times New Roman" w:cs="Times New Roman"/>
-        </w:rPr>
-      </w:pPr>
-      <w:r>
-        <w:rPr>
-          <w:rFonts w:ascii="Times New Roman" w:hAnsi="Times New Roman" w:cs="Times New Roman"/>
-        </w:rPr>
+      </w:pPr>
+      <w:r>
         <w:t xml:space="preserve">The market settles all of the orders. </w:t>
       </w:r>
     </w:p>
@@ -2117,14 +1919,8 @@
           <w:numId w:val="2"/>
         </w:numPr>
         <w:spacing w:line="480" w:lineRule="auto"/>
-        <w:rPr>
-          <w:rFonts w:ascii="Times New Roman" w:hAnsi="Times New Roman" w:cs="Times New Roman"/>
-        </w:rPr>
-      </w:pPr>
-      <w:r>
-        <w:rPr>
-          <w:rFonts w:ascii="Times New Roman" w:hAnsi="Times New Roman" w:cs="Times New Roman"/>
-        </w:rPr>
+      </w:pPr>
+      <w:r>
         <w:t>If there are more buy orders than sell orders:</w:t>
       </w:r>
     </w:p>
@@ -2136,14 +1932,8 @@
           <w:numId w:val="2"/>
         </w:numPr>
         <w:spacing w:line="480" w:lineRule="auto"/>
-        <w:rPr>
-          <w:rFonts w:ascii="Times New Roman" w:hAnsi="Times New Roman" w:cs="Times New Roman"/>
-        </w:rPr>
-      </w:pPr>
-      <w:r>
-        <w:rPr>
-          <w:rFonts w:ascii="Times New Roman" w:hAnsi="Times New Roman" w:cs="Times New Roman"/>
-        </w:rPr>
+      </w:pPr>
+      <w:r>
         <w:t>All sell orders are automatically settled.</w:t>
       </w:r>
     </w:p>
@@ -2155,14 +1945,8 @@
           <w:numId w:val="2"/>
         </w:numPr>
         <w:spacing w:line="480" w:lineRule="auto"/>
-        <w:rPr>
-          <w:rFonts w:ascii="Times New Roman" w:hAnsi="Times New Roman" w:cs="Times New Roman"/>
-        </w:rPr>
-      </w:pPr>
-      <w:r>
-        <w:rPr>
-          <w:rFonts w:ascii="Times New Roman" w:hAnsi="Times New Roman" w:cs="Times New Roman"/>
-        </w:rPr>
+      </w:pPr>
+      <w:r>
         <w:t xml:space="preserve">A random number of buy orders equal to the number of sell orders are selected and settled. </w:t>
       </w:r>
     </w:p>
@@ -2174,14 +1958,8 @@
           <w:numId w:val="2"/>
         </w:numPr>
         <w:spacing w:line="480" w:lineRule="auto"/>
-        <w:rPr>
-          <w:rFonts w:ascii="Times New Roman" w:hAnsi="Times New Roman" w:cs="Times New Roman"/>
-        </w:rPr>
-      </w:pPr>
-      <w:r>
-        <w:rPr>
-          <w:rFonts w:ascii="Times New Roman" w:hAnsi="Times New Roman" w:cs="Times New Roman"/>
-        </w:rPr>
+      </w:pPr>
+      <w:r>
         <w:t xml:space="preserve">The buy orders are sorted in descending order by their target price, and a number equal to the difference between sell orders and buy orders is selected from the top. </w:t>
       </w:r>
     </w:p>
@@ -2193,14 +1971,8 @@
           <w:numId w:val="2"/>
         </w:numPr>
         <w:spacing w:line="480" w:lineRule="auto"/>
-        <w:rPr>
-          <w:rFonts w:ascii="Times New Roman" w:hAnsi="Times New Roman" w:cs="Times New Roman"/>
-        </w:rPr>
-      </w:pPr>
-      <w:r>
-        <w:rPr>
-          <w:rFonts w:ascii="Times New Roman" w:hAnsi="Times New Roman" w:cs="Times New Roman"/>
-        </w:rPr>
+      </w:pPr>
+      <w:r>
         <w:t>The current price is adjusted up by a percentage equal to the difference between the number of sell orders and number of buy orders divided by 500.</w:t>
       </w:r>
     </w:p>
@@ -2212,14 +1984,8 @@
           <w:numId w:val="2"/>
         </w:numPr>
         <w:spacing w:line="480" w:lineRule="auto"/>
-        <w:rPr>
-          <w:rFonts w:ascii="Times New Roman" w:hAnsi="Times New Roman" w:cs="Times New Roman"/>
-        </w:rPr>
-      </w:pPr>
-      <w:r>
-        <w:rPr>
-          <w:rFonts w:ascii="Times New Roman" w:hAnsi="Times New Roman" w:cs="Times New Roman"/>
-        </w:rPr>
+      </w:pPr>
+      <w:r>
         <w:t>If there are more sell orders than buy orders:</w:t>
       </w:r>
     </w:p>
@@ -2231,14 +1997,8 @@
           <w:numId w:val="2"/>
         </w:numPr>
         <w:spacing w:line="480" w:lineRule="auto"/>
-        <w:rPr>
-          <w:rFonts w:ascii="Times New Roman" w:hAnsi="Times New Roman" w:cs="Times New Roman"/>
-        </w:rPr>
-      </w:pPr>
-      <w:r>
-        <w:rPr>
-          <w:rFonts w:ascii="Times New Roman" w:hAnsi="Times New Roman" w:cs="Times New Roman"/>
-        </w:rPr>
+      </w:pPr>
+      <w:r>
         <w:t>All buy orders are automatically settled.</w:t>
       </w:r>
     </w:p>
@@ -2250,26 +2010,14 @@
           <w:numId w:val="2"/>
         </w:numPr>
         <w:spacing w:line="480" w:lineRule="auto"/>
-        <w:rPr>
-          <w:rFonts w:ascii="Times New Roman" w:hAnsi="Times New Roman" w:cs="Times New Roman"/>
-        </w:rPr>
-      </w:pPr>
-      <w:r>
-        <w:rPr>
-          <w:rFonts w:ascii="Times New Roman" w:hAnsi="Times New Roman" w:cs="Times New Roman"/>
-        </w:rPr>
+      </w:pPr>
+      <w:r>
         <w:t xml:space="preserve">A random number of sell orders equal to the number of </w:t>
       </w:r>
       <w:r>
-        <w:rPr>
-          <w:rFonts w:ascii="Times New Roman" w:hAnsi="Times New Roman" w:cs="Times New Roman"/>
-        </w:rPr>
         <w:t>buy</w:t>
       </w:r>
       <w:r>
-        <w:rPr>
-          <w:rFonts w:ascii="Times New Roman" w:hAnsi="Times New Roman" w:cs="Times New Roman"/>
-        </w:rPr>
         <w:t xml:space="preserve"> orders are selected and settled. </w:t>
       </w:r>
     </w:p>
@@ -2281,21 +2029,12 @@
           <w:numId w:val="2"/>
         </w:numPr>
         <w:spacing w:line="480" w:lineRule="auto"/>
-        <w:rPr>
-          <w:rFonts w:ascii="Times New Roman" w:hAnsi="Times New Roman" w:cs="Times New Roman"/>
-        </w:rPr>
-      </w:pPr>
-      <w:r>
-        <w:rPr>
-          <w:rFonts w:ascii="Times New Roman" w:hAnsi="Times New Roman" w:cs="Times New Roman"/>
-        </w:rPr>
+      </w:pPr>
+      <w:r>
         <w:lastRenderedPageBreak/>
         <w:t xml:space="preserve">The </w:t>
       </w:r>
       <w:r>
-        <w:rPr>
-          <w:rFonts w:ascii="Times New Roman" w:hAnsi="Times New Roman" w:cs="Times New Roman"/>
-        </w:rPr>
         <w:t>current price is adjusted down by a percentage equal to the difference between the number of sell orders and number of buy orders divided by 500.</w:t>
       </w:r>
     </w:p>
@@ -2307,14 +2046,8 @@
           <w:numId w:val="2"/>
         </w:numPr>
         <w:spacing w:line="480" w:lineRule="auto"/>
-        <w:rPr>
-          <w:rFonts w:ascii="Times New Roman" w:hAnsi="Times New Roman" w:cs="Times New Roman"/>
-        </w:rPr>
-      </w:pPr>
-      <w:r>
-        <w:rPr>
-          <w:rFonts w:ascii="Times New Roman" w:hAnsi="Times New Roman" w:cs="Times New Roman"/>
-        </w:rPr>
+      </w:pPr>
+      <w:r>
         <w:t>If there are an equal amount of buy and sell orders:</w:t>
       </w:r>
     </w:p>
@@ -2326,14 +2059,8 @@
           <w:numId w:val="2"/>
         </w:numPr>
         <w:spacing w:line="480" w:lineRule="auto"/>
-        <w:rPr>
-          <w:rFonts w:ascii="Times New Roman" w:hAnsi="Times New Roman" w:cs="Times New Roman"/>
-        </w:rPr>
-      </w:pPr>
-      <w:r>
-        <w:rPr>
-          <w:rFonts w:ascii="Times New Roman" w:hAnsi="Times New Roman" w:cs="Times New Roman"/>
-        </w:rPr>
+      </w:pPr>
+      <w:r>
         <w:t xml:space="preserve">All orders are settled and the market price stays the same. </w:t>
       </w:r>
     </w:p>
@@ -2345,14 +2072,8 @@
           <w:numId w:val="2"/>
         </w:numPr>
         <w:spacing w:line="480" w:lineRule="auto"/>
-        <w:rPr>
-          <w:rFonts w:ascii="Times New Roman" w:hAnsi="Times New Roman" w:cs="Times New Roman"/>
-        </w:rPr>
-      </w:pPr>
-      <w:r>
-        <w:rPr>
-          <w:rFonts w:ascii="Times New Roman" w:hAnsi="Times New Roman" w:cs="Times New Roman"/>
-        </w:rPr>
+      </w:pPr>
+      <w:r>
         <w:t xml:space="preserve">If there are no buy or sell orders: </w:t>
       </w:r>
     </w:p>
@@ -2364,14 +2085,8 @@
           <w:numId w:val="2"/>
         </w:numPr>
         <w:spacing w:line="480" w:lineRule="auto"/>
-        <w:rPr>
-          <w:rFonts w:ascii="Times New Roman" w:hAnsi="Times New Roman" w:cs="Times New Roman"/>
-        </w:rPr>
-      </w:pPr>
-      <w:r>
-        <w:rPr>
-          <w:rFonts w:ascii="Times New Roman" w:hAnsi="Times New Roman" w:cs="Times New Roman"/>
-        </w:rPr>
+      </w:pPr>
+      <w:r>
         <w:t xml:space="preserve">No orders are settled and market price stays the same. </w:t>
       </w:r>
     </w:p>
@@ -2383,32 +2098,17 @@
           <w:numId w:val="2"/>
         </w:numPr>
         <w:spacing w:line="480" w:lineRule="auto"/>
-        <w:rPr>
-          <w:rFonts w:ascii="Times New Roman" w:hAnsi="Times New Roman" w:cs="Times New Roman"/>
-        </w:rPr>
-      </w:pPr>
-      <w:r>
-        <w:rPr>
-          <w:rFonts w:ascii="Times New Roman" w:hAnsi="Times New Roman" w:cs="Times New Roman"/>
-        </w:rPr>
+      </w:pPr>
+      <w:r>
         <w:t>Repeat steps 4-</w:t>
       </w:r>
       <w:r>
-        <w:rPr>
-          <w:rFonts w:ascii="Times New Roman" w:hAnsi="Times New Roman" w:cs="Times New Roman"/>
-        </w:rPr>
         <w:t>7</w:t>
       </w:r>
       <w:r>
-        <w:rPr>
-          <w:rFonts w:ascii="Times New Roman" w:hAnsi="Times New Roman" w:cs="Times New Roman"/>
-        </w:rPr>
         <w:t xml:space="preserve"> until the user stops the simulation</w:t>
       </w:r>
       <w:r>
-        <w:rPr>
-          <w:rFonts w:ascii="Times New Roman" w:hAnsi="Times New Roman" w:cs="Times New Roman"/>
-        </w:rPr>
         <w:t>.</w:t>
       </w:r>
     </w:p>
@@ -2480,31 +2180,7 @@
         <w:t>varied</w:t>
       </w:r>
       <w:r>
-        <w:t xml:space="preserve"> the mean-</w:t>
-      </w:r>
-      <w:proofErr w:type="spellStart"/>
-      <w:r>
-        <w:t>ni</w:t>
-      </w:r>
-      <w:proofErr w:type="spellEnd"/>
-      <w:r>
-        <w:t xml:space="preserve">-growth and </w:t>
-      </w:r>
-      <w:proofErr w:type="spellStart"/>
-      <w:r>
-        <w:t>sd</w:t>
-      </w:r>
-      <w:proofErr w:type="spellEnd"/>
-      <w:r>
-        <w:t>-</w:t>
-      </w:r>
-      <w:proofErr w:type="spellStart"/>
-      <w:r>
-        <w:t>ni</w:t>
-      </w:r>
-      <w:proofErr w:type="spellEnd"/>
-      <w:r>
-        <w:t xml:space="preserve">-growth. I </w:t>
+        <w:t xml:space="preserve"> the mean-ni-growth and sd-ni-growth. I </w:t>
       </w:r>
       <w:r>
         <w:t>varied</w:t>
@@ -2525,55 +2201,16 @@
         <w:t>.</w:t>
       </w:r>
       <w:r>
-        <w:t xml:space="preserve"> I selected three values each for mean-</w:t>
-      </w:r>
-      <w:proofErr w:type="spellStart"/>
-      <w:r>
-        <w:t>ni</w:t>
-      </w:r>
-      <w:proofErr w:type="spellEnd"/>
-      <w:r>
-        <w:t xml:space="preserve">-growth and </w:t>
-      </w:r>
-      <w:proofErr w:type="spellStart"/>
-      <w:r>
-        <w:t>sd</w:t>
-      </w:r>
-      <w:proofErr w:type="spellEnd"/>
-      <w:r>
-        <w:t>-</w:t>
-      </w:r>
-      <w:proofErr w:type="spellStart"/>
-      <w:r>
-        <w:t>ni</w:t>
-      </w:r>
-      <w:proofErr w:type="spellEnd"/>
-      <w:r>
-        <w:t>-growth. These values are in table 1 below. These values were meant to capture a low, medium, and high for both mean-</w:t>
-      </w:r>
-      <w:proofErr w:type="spellStart"/>
-      <w:r>
-        <w:t>ni</w:t>
-      </w:r>
-      <w:proofErr w:type="spellEnd"/>
-      <w:r>
-        <w:t xml:space="preserve">-growth, and </w:t>
-      </w:r>
-      <w:proofErr w:type="spellStart"/>
-      <w:r>
-        <w:t>sd</w:t>
-      </w:r>
-      <w:proofErr w:type="spellEnd"/>
-      <w:r>
-        <w:t>-</w:t>
-      </w:r>
-      <w:proofErr w:type="spellStart"/>
-      <w:r>
-        <w:t>ni</w:t>
-      </w:r>
-      <w:proofErr w:type="spellEnd"/>
-      <w:r>
-        <w:t xml:space="preserve">-growth. These specific values were calculated using the Corporate Profit After Tax data from FRED (REFERENCE): the medium values are the mean/standard deviation in the percent change of corporate profits by quarter from January 1947 -  October 2020, the high values are the max mean/standard deviation from a rolling 10-year window of percent change in corporate profits by quarter from January 1947 – October 2020, and the low values are the minimum mean/standard deviation from a rolling 10-year window of percent change in corporate profits by quarter from January 1947 – October 2020. </w:t>
+        <w:t xml:space="preserve"> I selected three values each for mean-ni-growth and sd-ni-growth. These values are in table 1 below. These values were meant to capture a low, medium, and high for both mean-ni-growth, and sd-ni-growth. These specific values were calculated using the Corporate Profit After Tax data from FRED (</w:t>
+      </w:r>
+      <w:r>
+        <w:t>U.S. Bureau of Economic Analysis</w:t>
+      </w:r>
+      <w:r>
+        <w:t xml:space="preserve"> 2021</w:t>
+      </w:r>
+      <w:r>
+        <w:t xml:space="preserve">): the medium values are the mean/standard deviation in the percent change of corporate profits by quarter from January 1947 -  October 2020, the high values are the max mean/standard deviation from a rolling 10-year window of percent change in corporate profits by quarter from January 1947 – October 2020, and the low values are the minimum mean/standard deviation from a rolling 10-year window of percent change in corporate profits by quarter from January 1947 – October 2020. </w:t>
       </w:r>
       <w:r>
         <w:t xml:space="preserve">Each combination of settings was simulated ten times, for a total of 270 simulations. Each simulation </w:t>
@@ -2869,9 +2506,8 @@
                 <w:sz w:val="20"/>
                 <w:szCs w:val="20"/>
               </w:rPr>
-              <w:t>Mean-</w:t>
+              <w:t>Mean-ni-</w:t>
             </w:r>
-            <w:proofErr w:type="spellStart"/>
             <w:r>
               <w:rPr>
                 <w:rFonts w:ascii="Arial" w:hAnsi="Arial" w:cs="Arial"/>
@@ -2880,31 +2516,8 @@
                 <w:sz w:val="20"/>
                 <w:szCs w:val="20"/>
               </w:rPr>
-              <w:t>ni</w:t>
+              <w:t>growth</w:t>
             </w:r>
-            <w:proofErr w:type="spellEnd"/>
-            <w:r>
-              <w:rPr>
-                <w:rFonts w:ascii="Arial" w:hAnsi="Arial" w:cs="Arial"/>
-                <w:b/>
-                <w:bCs/>
-                <w:sz w:val="20"/>
-                <w:szCs w:val="20"/>
-              </w:rPr>
-              <w:t>-</w:t>
-            </w:r>
-            <w:proofErr w:type="spellStart"/>
-            <w:r>
-              <w:rPr>
-                <w:rFonts w:ascii="Arial" w:hAnsi="Arial" w:cs="Arial"/>
-                <w:b/>
-                <w:bCs/>
-                <w:sz w:val="20"/>
-                <w:szCs w:val="20"/>
-              </w:rPr>
-              <w:t>grwoth</w:t>
-            </w:r>
-            <w:proofErr w:type="spellEnd"/>
           </w:p>
         </w:tc>
         <w:tc>
@@ -3044,29 +2657,7 @@
                 <w:sz w:val="20"/>
                 <w:szCs w:val="20"/>
               </w:rPr>
-              <w:t>Sd-</w:t>
-            </w:r>
-            <w:proofErr w:type="spellStart"/>
-            <w:r>
-              <w:rPr>
-                <w:rFonts w:ascii="Arial" w:hAnsi="Arial" w:cs="Arial"/>
-                <w:b/>
-                <w:bCs/>
-                <w:sz w:val="20"/>
-                <w:szCs w:val="20"/>
-              </w:rPr>
-              <w:t>ni</w:t>
-            </w:r>
-            <w:proofErr w:type="spellEnd"/>
-            <w:r>
-              <w:rPr>
-                <w:rFonts w:ascii="Arial" w:hAnsi="Arial" w:cs="Arial"/>
-                <w:b/>
-                <w:bCs/>
-                <w:sz w:val="20"/>
-                <w:szCs w:val="20"/>
-              </w:rPr>
-              <w:t>-growth</w:t>
+              <w:t>Sd-ni-growth</w:t>
             </w:r>
           </w:p>
         </w:tc>
@@ -3339,42 +2930,10 @@
         <w:t xml:space="preserve">During the simulations the current market price and net-income of corporation C was recorded. </w:t>
       </w:r>
       <w:r>
-        <w:t>Using the net-income, mean-</w:t>
-      </w:r>
-      <w:proofErr w:type="spellStart"/>
-      <w:r>
-        <w:t>ni</w:t>
-      </w:r>
-      <w:proofErr w:type="spellEnd"/>
-      <w:r>
-        <w:t xml:space="preserve">-growth, and </w:t>
-      </w:r>
-      <w:proofErr w:type="spellStart"/>
-      <w:r>
-        <w:t>sd</w:t>
-      </w:r>
-      <w:proofErr w:type="spellEnd"/>
-      <w:r>
-        <w:t>-</w:t>
-      </w:r>
-      <w:proofErr w:type="spellStart"/>
-      <w:r>
-        <w:t>ni</w:t>
-      </w:r>
-      <w:proofErr w:type="spellEnd"/>
-      <w:r>
-        <w:t xml:space="preserve">-growth, a range of values can be created that reflects </w:t>
-      </w:r>
-      <w:r>
-        <w:t>what the fundamental value of the corporation C’s shares would be given extremely unlikely growth in its net-income. This range can be constructed using the same mechanisms that rational agents use to update their prices, except instead of using a random normal number, the mean-</w:t>
-      </w:r>
-      <w:proofErr w:type="spellStart"/>
-      <w:r>
-        <w:t>ni</w:t>
-      </w:r>
-      <w:proofErr w:type="spellEnd"/>
-      <w:r>
-        <w:t xml:space="preserve">-growth plus or minus 3 standard deviations is used. After the range of future net income is calculated, it can be converted into a range of fundamental share prices by dividing by 1000, multiplying by 20 (the price to earnings ratio), and then discounting by 5%. This is shown in figure 4 below. </w:t>
+        <w:t xml:space="preserve">Using the net-income, mean-ni-growth, and sd-ni-growth, a range of values can be created that reflects </w:t>
+      </w:r>
+      <w:r>
+        <w:t xml:space="preserve">what the fundamental value of the corporation C’s shares would be given extremely unlikely growth in its net-income. This range can be constructed using the same mechanisms that rational agents use to update their prices, except instead of using a random normal number, the mean-ni-growth plus or minus 3 standard deviations is used. After the range of future net income is calculated, it can be converted into a range of fundamental share prices by dividing by 1000, multiplying by 20 (the price to earnings ratio), and then discounting by 5%. This is shown in figure 4 below. </w:t>
       </w:r>
     </w:p>
     <w:p>
@@ -3539,15 +3098,7 @@
       </w:r>
       <w:r>
         <w:lastRenderedPageBreak/>
-        <w:t>classify certain periods as “bubbles”. In the figure, the current market price mostly stays within the fundamental price range, but there are three episodes where the current price exceeds the range, if even for a moment</w:t>
-      </w:r>
-      <w:proofErr w:type="gramStart"/>
-      <w:r>
-        <w:t xml:space="preserve">. </w:t>
-      </w:r>
-      <w:proofErr w:type="gramEnd"/>
-      <w:r>
-        <w:t xml:space="preserve">Each time the price exceeds the fundamental price range, we can note that a bubble has formed, and each day that the price is outside of the fundamental price range we can count as a day in “bubble territory”. </w:t>
+        <w:t xml:space="preserve">classify certain periods as “bubbles”. In the figure, the current market price mostly stays within the fundamental price range, but there are three episodes where the current price exceeds the range, if even for a moment. Each time the price exceeds the fundamental price range, we can note that a bubble has formed, and each day that the price is outside of the fundamental price range we can count as a day in “bubble territory”. </w:t>
       </w:r>
     </w:p>
     <w:p>
@@ -3646,31 +3197,7 @@
       </w:pPr>
       <w:r>
         <w:tab/>
-        <w:t xml:space="preserve">The results of the varying values of </w:t>
-      </w:r>
-      <w:proofErr w:type="spellStart"/>
-      <w:r>
-        <w:t>sd</w:t>
-      </w:r>
-      <w:proofErr w:type="spellEnd"/>
-      <w:r>
-        <w:t>-</w:t>
-      </w:r>
-      <w:proofErr w:type="spellStart"/>
-      <w:r>
-        <w:t>ni</w:t>
-      </w:r>
-      <w:proofErr w:type="spellEnd"/>
-      <w:r>
-        <w:t>-growth and mean-</w:t>
-      </w:r>
-      <w:proofErr w:type="spellStart"/>
-      <w:r>
-        <w:t>ni</w:t>
-      </w:r>
-      <w:proofErr w:type="spellEnd"/>
-      <w:r>
-        <w:t xml:space="preserve">-growth are a bit less intuitive. The low standard deviation simulations seem to produce more days in a bubble than the high standard deviation models. This is surprising, because “risky” assets (those with high standard deviations) are often thought to be prone to bubbles. But when bubbles are defined this way, as relating to the fundamental value of an asset, it becomes clear why low standard deviation markets tended to have more days in bubble territory: a low standard deviation meant a smaller fundamental price range. In a high standard deviation market, the range of possible fundamental prices can be massive, which prevents otherwise irrational trading from leading to bubbles. Because there is so much uncertainty in the fundamental price of the asset, it is harder for the market to be labelled a “bubble”. </w:t>
+        <w:t xml:space="preserve">The results of the varying values of sd-ni-growth and mean-ni-growth are a bit less intuitive. The low standard deviation simulations seem to produce more days in a bubble than the high standard deviation models. This is surprising, because “risky” assets (those with high standard deviations) are often thought to be prone to bubbles. But when bubbles are defined this way, as relating to the fundamental value of an asset, it becomes clear why low standard deviation markets tended to have more days in bubble territory: a low standard deviation meant a smaller fundamental price range. In a high standard deviation market, the range of possible fundamental prices can be massive, which prevents otherwise irrational trading from leading to bubbles. Because there is so much uncertainty in the fundamental price of the asset, it is harder for the market to be labelled a “bubble”. </w:t>
       </w:r>
     </w:p>
     <w:p>
@@ -3700,7 +3227,13 @@
         <w:t>th</w:t>
       </w:r>
       <w:r>
-        <w:t xml:space="preserve">, 2020, Tesla’s share price grew about 6.4 times larger. In that time span, the Tesla’s net income did not grow 6.4 times larger, but yet many institutional investors defend the stock against accusations of a bubble by citing the its huge potential growth opportunity of the electrical vehicle market (REFERENCE). While the growth in the price of the shares may seem rapid, it reflects the </w:t>
+        <w:t>, 2020, Tesla’s share price grew about 6.4 times larger. In that time span, the Tesla’s net income did not grow 6.4 times larger, but yet many institutional investors defend the stock against accusations of a bubble by citing the its huge potential growth opportunity of the electrical vehicle market (</w:t>
+      </w:r>
+      <w:r>
+        <w:t>Clifford 2020</w:t>
+      </w:r>
+      <w:r>
+        <w:t xml:space="preserve">). While the growth in the price of the shares may seem rapid, it reflects the </w:t>
       </w:r>
       <w:r>
         <w:t xml:space="preserve">huge potential </w:t>
@@ -3865,20 +3398,11 @@
       </w:pPr>
       <w:r>
         <w:tab/>
-        <w:t xml:space="preserve">The results of my model provide a couple of implications for policy makers. First, having more rational agents in the market makes the market more rational. If a market tends towards bubbles, having more agents, or money, in the market that values that asset based on its fundamentals should reduce the amount of bubbles in the market. Second, </w:t>
-      </w:r>
-      <w:bookmarkStart w:id="0" w:name="_GoBack"/>
-      <w:bookmarkEnd w:id="0"/>
-    </w:p>
-    <w:p>
-      <w:pPr>
-        <w:spacing w:line="480" w:lineRule="auto"/>
-      </w:pPr>
-    </w:p>
-    <w:p>
-      <w:pPr>
-        <w:spacing w:line="480" w:lineRule="auto"/>
-      </w:pPr>
+        <w:t xml:space="preserve">The results of my model provide a couple of implications for policy makers. First, having more rational agents in the market makes the market more rational. If a market tends towards bubbles, having more agents, or money, in the market that values that asset based on its fundamentals should reduce the amount of bubbles in the market. </w:t>
+      </w:r>
+      <w:r>
+        <w:t xml:space="preserve">The second, more interesting implication, is that not all seemingly ludicrous valuations or asset price swings need be a sign of a bubble. Assets with a truly wide range of fundamental values, or market conditions that are especially volatile, have a wide range of fair prices. This does not reflect that the market is full of irrational traders, but instead that the market itself does not have a clear fundamental price. </w:t>
+      </w:r>
     </w:p>
     <w:p>
       <w:pPr>
@@ -3905,6 +3429,85 @@
         <w:spacing w:line="480" w:lineRule="auto"/>
         <w:ind w:firstLine="720"/>
       </w:pPr>
+      <w:r>
+        <w:t xml:space="preserve">There are quite a few ways this model could be extended. </w:t>
+      </w:r>
+      <w:r>
+        <w:t xml:space="preserve">Many of the settings are hard coded into the model. For example, the discount rate that </w:t>
+      </w:r>
+      <w:r>
+        <w:t>r</w:t>
+      </w:r>
+      <w:r>
+        <w:t xml:space="preserve">ational agents use is hard coded as 5%, and the memory of irrational agents is hard coded as a random number between 30 and 99. These settings could be configured, either by hard coding over them, or by creating using the NetLogo user interface to make them configurable. This would allow for making the model more adaptable to real-world scenarios. </w:t>
+      </w:r>
+    </w:p>
+    <w:p>
+      <w:pPr>
+        <w:spacing w:line="480" w:lineRule="auto"/>
+        <w:ind w:firstLine="720"/>
+      </w:pPr>
+      <w:r>
+        <w:t>The model assumes that all</w:t>
+      </w:r>
+      <w:r>
+        <w:t xml:space="preserve"> </w:t>
+      </w:r>
+      <w:r>
+        <w:t xml:space="preserve">rational agents stay rational, and all irrational agents stay irrational. It seems more plausible that in the real-world some rational traders would become irrational during large swings in prices, and some irrational traders might become rational during moments of calm in the market. </w:t>
+      </w:r>
+    </w:p>
+    <w:p>
+      <w:pPr>
+        <w:spacing w:line="480" w:lineRule="auto"/>
+        <w:ind w:firstLine="720"/>
+      </w:pPr>
+      <w:r>
+        <w:t xml:space="preserve">The model gives every agent a fixed amount of cash and shares at the beginning of the simulation. These amounts could be adjusted. It would be particularly interesting to study how </w:t>
+      </w:r>
+      <w:r>
+        <w:lastRenderedPageBreak/>
+        <w:t>the initial ratio of cash and shares between rational and irrational agents affects market outcomes.</w:t>
+      </w:r>
+    </w:p>
+    <w:p>
+      <w:pPr>
+        <w:spacing w:line="480" w:lineRule="auto"/>
+        <w:ind w:firstLine="720"/>
+      </w:pPr>
+      <w:r>
+        <w:t xml:space="preserve">Additionally, because the amount of cash does not change over time, the simulation really can't be run for a long amount of time - eventually the fundamental value of the company will be above what anyone in the market can </w:t>
+      </w:r>
+      <w:r>
+        <w:t xml:space="preserve">afford to </w:t>
+      </w:r>
+      <w:r>
+        <w:t xml:space="preserve">pay. It would be great if there was a method for introducing more cash to the market. This would also allow for starting the agents with less cash - the total amount of cash that the </w:t>
+      </w:r>
+      <w:r>
+        <w:t xml:space="preserve">all the </w:t>
+      </w:r>
+      <w:r>
+        <w:t>agents start with ($5</w:t>
+      </w:r>
+      <w:r>
+        <w:t>,</w:t>
+      </w:r>
+      <w:r>
+        <w:t>000) is enough to buy the company five times over at the start of the simulation, which seems a bit excessive,</w:t>
+      </w:r>
+      <w:r>
+        <w:t xml:space="preserve"> and often starts a bubble,</w:t>
+      </w:r>
+      <w:r>
+        <w:t xml:space="preserve"> but is </w:t>
+      </w:r>
+      <w:r>
+        <w:t>necessary</w:t>
+      </w:r>
+      <w:r>
+        <w:t xml:space="preserve"> since there is no method to introduce more cash.</w:t>
+      </w:r>
     </w:p>
     <w:p>
       <w:pPr>
@@ -3933,14 +3536,68 @@
       </w:r>
     </w:p>
     <w:p>
-      <w:r>
-        <w:t xml:space="preserve">Jessica DiNapoli, Svea Herbst-Bayliss, Joshua Franklin. (2021). Exclusive: How GameStop missed out on capitalizing on the reddit rally. Retrieved 2/11/, 2021, from </w:t>
-      </w:r>
-      <w:hyperlink r:id="rId8" w:history="1">
+      <w:proofErr w:type="spellStart"/>
+      <w:r>
+        <w:t>Bikhchandani</w:t>
+      </w:r>
+      <w:proofErr w:type="spellEnd"/>
+      <w:r>
+        <w:t xml:space="preserve">, S., &amp; Sharma, S. (2000). Herd behavior in financial markets. Washington, DC: </w:t>
+      </w:r>
+      <w:proofErr w:type="spellStart"/>
+      <w:r>
+        <w:t>Internat.</w:t>
+      </w:r>
+      <w:proofErr w:type="spellEnd"/>
+      <w:r>
+        <w:t xml:space="preserve"> Monetary Fund.</w:t>
+      </w:r>
+    </w:p>
+    <w:p/>
+    <w:p>
+      <w:r>
+        <w:t xml:space="preserve">Blake </w:t>
+      </w:r>
+      <w:proofErr w:type="spellStart"/>
+      <w:r>
+        <w:t>LeBaron</w:t>
+      </w:r>
+      <w:proofErr w:type="spellEnd"/>
+      <w:r>
+        <w:t>. (2001). A builder's guide to agent based financial markets. Quantitative Finance, 1(2), 254-261. </w:t>
+      </w:r>
+    </w:p>
+    <w:p/>
+    <w:p>
+      <w:r>
+        <w:t xml:space="preserve">Jessica </w:t>
+      </w:r>
+      <w:proofErr w:type="spellStart"/>
+      <w:r>
+        <w:t>DiNapoli</w:t>
+      </w:r>
+      <w:proofErr w:type="spellEnd"/>
+      <w:r>
+        <w:t xml:space="preserve">, </w:t>
+      </w:r>
+      <w:proofErr w:type="spellStart"/>
+      <w:r>
+        <w:t>Svea</w:t>
+      </w:r>
+      <w:proofErr w:type="spellEnd"/>
+      <w:r>
+        <w:t xml:space="preserve"> Herbst-</w:t>
+      </w:r>
+      <w:proofErr w:type="spellStart"/>
+      <w:r>
+        <w:t>Bayliss</w:t>
+      </w:r>
+      <w:proofErr w:type="spellEnd"/>
+      <w:r>
+        <w:t>, Joshua Franklin. (2021). Exclusive: How GameStop missed out on capitalizing on the reddit rally. Retrieved from </w:t>
+      </w:r>
+      <w:hyperlink r:id="rId8" w:tgtFrame="_blank" w:history="1">
         <w:r>
-          <w:rPr>
-            <w:rStyle w:val="Hyperlink"/>
-          </w:rPr>
           <w:t>https://www.reuters.com/article/us-retail-trading-gamestop-capitalraise-idUSKBN2AB14F</w:t>
         </w:r>
       </w:hyperlink>
@@ -3948,49 +3605,101 @@
     <w:p/>
     <w:p>
       <w:r>
-        <w:t>Regnier, P. (2021). Stonks are bonkers, and other lessons from the reddit rebellion. Retrieved 2/11/, 2021, from https://www.bloomberg.com/news/features/2021-02-04/gamestop-gme-how-wallstreetbets-and-robinhood-created-bonkers-stock-market</w:t>
-      </w:r>
+        <w:t xml:space="preserve">Lee Clifford. (2020). Tesla stock at $780? it could happen says </w:t>
+      </w:r>
+      <w:proofErr w:type="spellStart"/>
+      <w:r>
+        <w:t>goldman</w:t>
+      </w:r>
+      <w:proofErr w:type="spellEnd"/>
+      <w:r>
+        <w:t xml:space="preserve"> </w:t>
+      </w:r>
+      <w:proofErr w:type="spellStart"/>
+      <w:r>
+        <w:t>sachs</w:t>
+      </w:r>
+      <w:proofErr w:type="spellEnd"/>
+      <w:r>
+        <w:t>. Retrieved from </w:t>
+      </w:r>
+      <w:hyperlink r:id="rId9" w:tgtFrame="_blank" w:history="1">
+        <w:r>
+          <w:t>https://fortune.com/2020/12/06/tesla-stock-tsla-sp-500-outlook-golman-sachs-780-stock-market-spx/</w:t>
+        </w:r>
+      </w:hyperlink>
     </w:p>
     <w:p/>
     <w:p>
       <w:r>
-        <w:t>Fama, E. (1970). Efficient Capital Markets: A Review of Theory and Empirical Work. The Journal of Finance, 25(2), 383-417. doi:10.2307/2325486</w:t>
-      </w:r>
+        <w:t>NYSE.NYSE: Trading information. Retrieved from </w:t>
+      </w:r>
+      <w:hyperlink r:id="rId10" w:tgtFrame="_blank" w:history="1">
+        <w:r>
+          <w:t>https://www.nyse.com/markets/nyse/trading-info</w:t>
+        </w:r>
+      </w:hyperlink>
     </w:p>
     <w:p/>
     <w:p>
-      <w:r>
-        <w:t xml:space="preserve">Bikhchandani, S., &amp; Sharma, S. (2000). Herd behavior in financial markets. Washington, DC: </w:t>
-      </w:r>
-      <w:r>
-        <w:t>Internet</w:t>
-      </w:r>
-      <w:r>
-        <w:t xml:space="preserve"> Monetary Fund.</w:t>
-      </w:r>
+      <w:proofErr w:type="spellStart"/>
+      <w:r>
+        <w:t>Regnier</w:t>
+      </w:r>
+      <w:proofErr w:type="spellEnd"/>
+      <w:r>
+        <w:t xml:space="preserve">, P. (2021). </w:t>
+      </w:r>
+      <w:proofErr w:type="spellStart"/>
+      <w:r>
+        <w:t>Stonks</w:t>
+      </w:r>
+      <w:proofErr w:type="spellEnd"/>
+      <w:r>
+        <w:t xml:space="preserve"> are bonkers, and other lessons from the reddit rebellion. Retrieved from </w:t>
+      </w:r>
+      <w:hyperlink r:id="rId11" w:tgtFrame="_blank" w:history="1">
+        <w:r>
+          <w:t>https://www.bloomberg.com/news/features/2021-02-04/gamestop-gme-how-wallstreetbets-and-robinhood-created-bonkers-stock-market</w:t>
+        </w:r>
+      </w:hyperlink>
     </w:p>
     <w:p/>
     <w:p>
       <w:r>
-        <w:t>Ref</w:t>
-      </w:r>
+        <w:t>Shiller, R. J. (2000). Irrational exuberance. Princeton [</w:t>
+      </w:r>
+      <w:proofErr w:type="spellStart"/>
+      <w:r>
+        <w:t>u.a</w:t>
+      </w:r>
+      <w:proofErr w:type="spellEnd"/>
+      <w:r>
+        <w:t>.]: Princeton Univ. Press. Retrieved from </w:t>
+      </w:r>
+      <w:hyperlink r:id="rId12" w:tgtFrame="_blank" w:history="1">
+        <w:r>
+          <w:t>http://bvbr.bib-bvb.de:8991/F?func=service&amp;doc_library=BVB01&amp;local_base=BVB01&amp;doc_number=013098181&amp;sequence=000001&amp;line_number=0001&amp;func_code=DB_RECORDS&amp;service_type=MEDIA</w:t>
+        </w:r>
+      </w:hyperlink>
     </w:p>
     <w:p/>
     <w:p>
       <w:r>
-        <w:t>Shiller, R. J. (2000). Irrational exuberance. Princeton [u.a.]: Princeton Univ. Press.</w:t>
-      </w:r>
-      <w:r>
-        <w:t xml:space="preserve"> ISBN: </w:t>
-      </w:r>
-      <w:r>
-        <w:t>1400824362</w:t>
-      </w:r>
-    </w:p>
-    <w:p>
-      <w:pPr>
-        <w:spacing w:line="480" w:lineRule="auto"/>
-        <w:jc w:val="center"/>
+        <w:t xml:space="preserve">U.S. Bureau of Economic Analysis, Corporate Profits After Tax (without IVA and </w:t>
+      </w:r>
+      <w:proofErr w:type="spellStart"/>
+      <w:r>
+        <w:t>CCAdj</w:t>
+      </w:r>
+      <w:proofErr w:type="spellEnd"/>
+      <w:r>
+        <w:t>) [CP], retrieved from FRED, Federal Reserve Bank of St. Louis; https://fred.stlouisfed.org/series/CP, May 6, 2021.</w:t>
+      </w:r>
+    </w:p>
+    <w:p>
+      <w:pPr>
+        <w:spacing w:line="480" w:lineRule="auto"/>
         <w:rPr>
           <w:b/>
         </w:rPr>
@@ -4672,7 +4381,6 @@
   <w:style w:type="character" w:default="1" w:styleId="DefaultParagraphFont">
     <w:name w:val="Default Paragraph Font"/>
     <w:uiPriority w:val="1"/>
-    <w:semiHidden/>
     <w:unhideWhenUsed/>
   </w:style>
   <w:style w:type="table" w:default="1" w:styleId="TableNormal">
@@ -4743,9 +4451,6 @@
       <w:ind w:left="720"/>
       <w:contextualSpacing/>
     </w:pPr>
-    <w:rPr>
-      <w:rFonts w:asciiTheme="minorHAnsi" w:eastAsiaTheme="minorHAnsi" w:hAnsiTheme="minorHAnsi" w:cstheme="minorBidi"/>
-    </w:rPr>
   </w:style>
 </w:styles>
 </file>

</xml_diff>

<commit_message>
final tweaks to the paper
</commit_message>
<xml_diff>
--- a/Research_Assignment/Klein_ResearchProjectFinalDraft.docx
+++ b/Research_Assignment/Klein_ResearchProjectFinalDraft.docx
@@ -614,7 +614,13 @@
         <w:t>t</w:t>
       </w:r>
       <w:r>
-        <w:t xml:space="preserve">) is uniformly set to .05 across all rational investors. This could be thought of as a result of the Capital Asset Pricing Model - it is the minimum return the rational investor would need from corporation C in order to justify investing in it versus an asset with a similar risk profile. </w:t>
+        <w:t xml:space="preserve">) is uniformly set to </w:t>
+      </w:r>
+      <w:r>
+        <w:t>5%</w:t>
+      </w:r>
+      <w:r>
+        <w:t xml:space="preserve"> across all rational investors. This could be thought of as a result of the Capital Asset Pricing Model - it is the minimum return the rational investor would need from corporation C in order to justify investing in it versus an asset with a similar risk profile. </w:t>
       </w:r>
     </w:p>
     <w:p>
@@ -1295,13 +1301,8 @@
       <w:r>
         <w:t xml:space="preserve"> markets (</w:t>
       </w:r>
-      <w:proofErr w:type="spellStart"/>
-      <w:r>
-        <w:t>LeBaron</w:t>
-      </w:r>
-      <w:proofErr w:type="spellEnd"/>
-      <w:r>
-        <w:t xml:space="preserve"> 2001</w:t>
+      <w:r>
+        <w:t>LeBaron 2001</w:t>
       </w:r>
       <w:r>
         <w:t>).</w:t>
@@ -1692,14 +1693,18 @@
       <w:r>
         <w:t>30 turns</w:t>
       </w:r>
-      <w:bookmarkStart w:id="0" w:name="_GoBack"/>
-      <w:bookmarkEnd w:id="0"/>
       <w:r>
         <w:t xml:space="preserve">. When the agent begins updating their target price again, they will skip this step until they have </w:t>
       </w:r>
       <w:r>
         <w:lastRenderedPageBreak/>
-        <w:t xml:space="preserve">been updating their target price again for a number of turns equal to their memory. If the number of ticks is less than the agent’s memory, or the price the agent looks at is less than the current price, the agent goes to the next step. </w:t>
+        <w:t xml:space="preserve">been updating their target price again for a number of turns equal to their memory. If the number of ticks is less than the agent’s memory, or the </w:t>
+      </w:r>
+      <w:r>
+        <w:t xml:space="preserve">prior </w:t>
+      </w:r>
+      <w:r>
+        <w:t xml:space="preserve">price the agent looks at is less than the current price, the agent goes to the next step. </w:t>
       </w:r>
     </w:p>
     <w:p>
@@ -1960,7 +1965,20 @@
         <w:spacing w:line="480" w:lineRule="auto"/>
       </w:pPr>
       <w:r>
-        <w:t xml:space="preserve">The buy orders are sorted in descending order by their target price, and a number equal to the difference between sell orders and buy orders is selected from the top. </w:t>
+        <w:t>The current price is adjusted up by a percentage equal to the difference between the number of sell orders and number of buy orders divided by 500.</w:t>
+      </w:r>
+    </w:p>
+    <w:p>
+      <w:pPr>
+        <w:pStyle w:val="ListParagraph"/>
+        <w:numPr>
+          <w:ilvl w:val="1"/>
+          <w:numId w:val="2"/>
+        </w:numPr>
+        <w:spacing w:line="480" w:lineRule="auto"/>
+      </w:pPr>
+      <w:r>
+        <w:t>If there are more sell orders than buy orders:</w:t>
       </w:r>
     </w:p>
     <w:p>
@@ -1973,7 +1991,42 @@
         <w:spacing w:line="480" w:lineRule="auto"/>
       </w:pPr>
       <w:r>
-        <w:t>The current price is adjusted up by a percentage equal to the difference between the number of sell orders and number of buy orders divided by 500.</w:t>
+        <w:t>All buy orders are automatically settled.</w:t>
+      </w:r>
+    </w:p>
+    <w:p>
+      <w:pPr>
+        <w:pStyle w:val="ListParagraph"/>
+        <w:numPr>
+          <w:ilvl w:val="2"/>
+          <w:numId w:val="2"/>
+        </w:numPr>
+        <w:spacing w:line="480" w:lineRule="auto"/>
+      </w:pPr>
+      <w:r>
+        <w:t xml:space="preserve">A random number of sell orders equal to the number of </w:t>
+      </w:r>
+      <w:r>
+        <w:t>buy</w:t>
+      </w:r>
+      <w:r>
+        <w:t xml:space="preserve"> orders are selected and settled. </w:t>
+      </w:r>
+    </w:p>
+    <w:p>
+      <w:pPr>
+        <w:pStyle w:val="ListParagraph"/>
+        <w:numPr>
+          <w:ilvl w:val="2"/>
+          <w:numId w:val="2"/>
+        </w:numPr>
+        <w:spacing w:line="480" w:lineRule="auto"/>
+      </w:pPr>
+      <w:r>
+        <w:t xml:space="preserve">The </w:t>
+      </w:r>
+      <w:r>
+        <w:t>current price is adjusted down by a percentage equal to the difference between the number of sell orders and number of buy orders divided by 500.</w:t>
       </w:r>
     </w:p>
     <w:p>
@@ -1986,7 +2039,7 @@
         <w:spacing w:line="480" w:lineRule="auto"/>
       </w:pPr>
       <w:r>
-        <w:t>If there are more sell orders than buy orders:</w:t>
+        <w:t>If there are an equal amount of buy and sell orders:</w:t>
       </w:r>
     </w:p>
     <w:p>
@@ -1999,43 +2052,7 @@
         <w:spacing w:line="480" w:lineRule="auto"/>
       </w:pPr>
       <w:r>
-        <w:t>All buy orders are automatically settled.</w:t>
-      </w:r>
-    </w:p>
-    <w:p>
-      <w:pPr>
-        <w:pStyle w:val="ListParagraph"/>
-        <w:numPr>
-          <w:ilvl w:val="2"/>
-          <w:numId w:val="2"/>
-        </w:numPr>
-        <w:spacing w:line="480" w:lineRule="auto"/>
-      </w:pPr>
-      <w:r>
-        <w:t xml:space="preserve">A random number of sell orders equal to the number of </w:t>
-      </w:r>
-      <w:r>
-        <w:t>buy</w:t>
-      </w:r>
-      <w:r>
-        <w:t xml:space="preserve"> orders are selected and settled. </w:t>
-      </w:r>
-    </w:p>
-    <w:p>
-      <w:pPr>
-        <w:pStyle w:val="ListParagraph"/>
-        <w:numPr>
-          <w:ilvl w:val="2"/>
-          <w:numId w:val="2"/>
-        </w:numPr>
-        <w:spacing w:line="480" w:lineRule="auto"/>
-      </w:pPr>
-      <w:r>
-        <w:lastRenderedPageBreak/>
-        <w:t xml:space="preserve">The </w:t>
-      </w:r>
-      <w:r>
-        <w:t>current price is adjusted down by a percentage equal to the difference between the number of sell orders and number of buy orders divided by 500.</w:t>
+        <w:t xml:space="preserve">All orders are settled and the market price stays the same. </w:t>
       </w:r>
     </w:p>
     <w:p>
@@ -2048,32 +2065,7 @@
         <w:spacing w:line="480" w:lineRule="auto"/>
       </w:pPr>
       <w:r>
-        <w:t>If there are an equal amount of buy and sell orders:</w:t>
-      </w:r>
-    </w:p>
-    <w:p>
-      <w:pPr>
-        <w:pStyle w:val="ListParagraph"/>
-        <w:numPr>
-          <w:ilvl w:val="2"/>
-          <w:numId w:val="2"/>
-        </w:numPr>
-        <w:spacing w:line="480" w:lineRule="auto"/>
-      </w:pPr>
-      <w:r>
-        <w:t xml:space="preserve">All orders are settled and the market price stays the same. </w:t>
-      </w:r>
-    </w:p>
-    <w:p>
-      <w:pPr>
-        <w:pStyle w:val="ListParagraph"/>
-        <w:numPr>
-          <w:ilvl w:val="1"/>
-          <w:numId w:val="2"/>
-        </w:numPr>
-        <w:spacing w:line="480" w:lineRule="auto"/>
-      </w:pPr>
-      <w:r>
+        <w:lastRenderedPageBreak/>
         <w:t xml:space="preserve">If there are no buy or sell orders: </w:t>
       </w:r>
     </w:p>
@@ -2933,7 +2925,13 @@
         <w:t xml:space="preserve">Using the net-income, mean-ni-growth, and sd-ni-growth, a range of values can be created that reflects </w:t>
       </w:r>
       <w:r>
-        <w:t xml:space="preserve">what the fundamental value of the corporation C’s shares would be given extremely unlikely growth in its net-income. This range can be constructed using the same mechanisms that rational agents use to update their prices, except instead of using a random normal number, the mean-ni-growth plus or minus 3 standard deviations is used. After the range of future net income is calculated, it can be converted into a range of fundamental share prices by dividing by 1000, multiplying by 20 (the price to earnings ratio), and then discounting by 5%. This is shown in figure 4 below. </w:t>
+        <w:t>what the fundamental value of the corporation C’s shares would be</w:t>
+      </w:r>
+      <w:r>
+        <w:t>,</w:t>
+      </w:r>
+      <w:r>
+        <w:t xml:space="preserve"> given extremely unlikely growth in its net-income. This range can be constructed using the same mechanisms that rational agents use to update their prices, except instead of using a random normal number, the mean-ni-growth plus or minus 3 standard deviations is used. After the range of future net income is calculated, it can be converted into a range of fundamental share prices by dividing by 1000, multiplying by 20 (the price to earnings ratio), and then discounting by 5%. This is shown in figure 4 below. </w:t>
       </w:r>
     </w:p>
     <w:p>
@@ -3184,11 +3182,11 @@
         <w:t xml:space="preserve">Figure 6 shows the average number of bubbles for each combination of parameters, and Figure 7 shows the average number of days in bubble territory for each combination of parameters. The results show one thing very clearly: the more rational agents there were in the model, the less likely the prices in the market were to be in “bubble territory”. This result is intuitive; since the </w:t>
       </w:r>
       <w:r>
-        <w:t xml:space="preserve">fundamental price range is basically captures 99.7% of the possible target </w:t>
+        <w:t xml:space="preserve">fundamental price range is captures 99.7% of the possible target prices of </w:t>
       </w:r>
       <w:r>
         <w:lastRenderedPageBreak/>
-        <w:t>prices of rational agents at any given time, it makes sense that a market full of mostly rational agents would not exceed that range.</w:t>
+        <w:t>rational agents at any given time, it makes sense that a market full of mostly rational agents would not exceed that range.</w:t>
       </w:r>
     </w:p>
     <w:p>
@@ -3398,7 +3396,15 @@
       </w:pPr>
       <w:r>
         <w:tab/>
-        <w:t xml:space="preserve">The results of my model provide a couple of implications for policy makers. First, having more rational agents in the market makes the market more rational. If a market tends towards bubbles, having more agents, or money, in the market that values that asset based on its fundamentals should reduce the amount of bubbles in the market. </w:t>
+        <w:t xml:space="preserve">The results of my model provide a couple of implications for policy makers. First, having more rational agents in the market makes the market more rational. If a market tends towards bubbles, having more agents, or money, in the market that values that asset based on its fundamentals should reduce the amount of </w:t>
+      </w:r>
+      <w:r>
+        <w:t>speculation</w:t>
+      </w:r>
+      <w:bookmarkStart w:id="0" w:name="_GoBack"/>
+      <w:bookmarkEnd w:id="0"/>
+      <w:r>
+        <w:t xml:space="preserve"> in the market. </w:t>
       </w:r>
       <w:r>
         <w:t xml:space="preserve">The second, more interesting implication, is that not all seemingly ludicrous valuations or asset price swings need be a sign of a bubble. Assets with a truly wide range of fundamental values, or market conditions that are especially volatile, have a wide range of fair prices. This does not reflect that the market is full of irrational traders, but instead that the market itself does not have a clear fundamental price. </w:t>
@@ -3463,11 +3469,8 @@
         <w:ind w:firstLine="720"/>
       </w:pPr>
       <w:r>
-        <w:t xml:space="preserve">The model gives every agent a fixed amount of cash and shares at the beginning of the simulation. These amounts could be adjusted. It would be particularly interesting to study how </w:t>
-      </w:r>
-      <w:r>
         <w:lastRenderedPageBreak/>
-        <w:t>the initial ratio of cash and shares between rational and irrational agents affects market outcomes.</w:t>
+        <w:t>The model gives every agent a fixed amount of cash and shares at the beginning of the simulation. These amounts could be adjusted. It would be particularly interesting to study how the initial ratio of cash and shares between rational and irrational agents affects market outcomes.</w:t>
       </w:r>
     </w:p>
     <w:p>
@@ -3536,65 +3539,20 @@
       </w:r>
     </w:p>
     <w:p>
-      <w:proofErr w:type="spellStart"/>
-      <w:r>
-        <w:t>Bikhchandani</w:t>
-      </w:r>
-      <w:proofErr w:type="spellEnd"/>
-      <w:r>
-        <w:t xml:space="preserve">, S., &amp; Sharma, S. (2000). Herd behavior in financial markets. Washington, DC: </w:t>
-      </w:r>
-      <w:proofErr w:type="spellStart"/>
-      <w:r>
-        <w:t>Internat.</w:t>
-      </w:r>
-      <w:proofErr w:type="spellEnd"/>
-      <w:r>
-        <w:t xml:space="preserve"> Monetary Fund.</w:t>
+      <w:r>
+        <w:t>Bikhchandani, S., &amp; Sharma, S. (2000). Herd behavior in financial markets. Washington, DC: Internat. Monetary Fund.</w:t>
       </w:r>
     </w:p>
     <w:p/>
     <w:p>
       <w:r>
-        <w:t xml:space="preserve">Blake </w:t>
-      </w:r>
-      <w:proofErr w:type="spellStart"/>
-      <w:r>
-        <w:t>LeBaron</w:t>
-      </w:r>
-      <w:proofErr w:type="spellEnd"/>
-      <w:r>
-        <w:t>. (2001). A builder's guide to agent based financial markets. Quantitative Finance, 1(2), 254-261. </w:t>
+        <w:t>Blake LeBaron. (2001). A builder's guide to agent based financial markets. Quantitative Finance, 1(2), 254-261. </w:t>
       </w:r>
     </w:p>
     <w:p/>
     <w:p>
       <w:r>
-        <w:t xml:space="preserve">Jessica </w:t>
-      </w:r>
-      <w:proofErr w:type="spellStart"/>
-      <w:r>
-        <w:t>DiNapoli</w:t>
-      </w:r>
-      <w:proofErr w:type="spellEnd"/>
-      <w:r>
-        <w:t xml:space="preserve">, </w:t>
-      </w:r>
-      <w:proofErr w:type="spellStart"/>
-      <w:r>
-        <w:t>Svea</w:t>
-      </w:r>
-      <w:proofErr w:type="spellEnd"/>
-      <w:r>
-        <w:t xml:space="preserve"> Herbst-</w:t>
-      </w:r>
-      <w:proofErr w:type="spellStart"/>
-      <w:r>
-        <w:t>Bayliss</w:t>
-      </w:r>
-      <w:proofErr w:type="spellEnd"/>
-      <w:r>
-        <w:t>, Joshua Franklin. (2021). Exclusive: How GameStop missed out on capitalizing on the reddit rally. Retrieved from </w:t>
+        <w:t>Jessica DiNapoli, Svea Herbst-Bayliss, Joshua Franklin. (2021). Exclusive: How GameStop missed out on capitalizing on the reddit rally. Retrieved from </w:t>
       </w:r>
       <w:hyperlink r:id="rId8" w:tgtFrame="_blank" w:history="1">
         <w:r>
@@ -3605,23 +3563,7 @@
     <w:p/>
     <w:p>
       <w:r>
-        <w:t xml:space="preserve">Lee Clifford. (2020). Tesla stock at $780? it could happen says </w:t>
-      </w:r>
-      <w:proofErr w:type="spellStart"/>
-      <w:r>
-        <w:t>goldman</w:t>
-      </w:r>
-      <w:proofErr w:type="spellEnd"/>
-      <w:r>
-        <w:t xml:space="preserve"> </w:t>
-      </w:r>
-      <w:proofErr w:type="spellStart"/>
-      <w:r>
-        <w:t>sachs</w:t>
-      </w:r>
-      <w:proofErr w:type="spellEnd"/>
-      <w:r>
-        <w:t>. Retrieved from </w:t>
+        <w:t>Lee Clifford. (2020). Tesla stock at $780? it could happen says goldman sachs. Retrieved from </w:t>
       </w:r>
       <w:hyperlink r:id="rId9" w:tgtFrame="_blank" w:history="1">
         <w:r>
@@ -3642,21 +3584,8 @@
     </w:p>
     <w:p/>
     <w:p>
-      <w:proofErr w:type="spellStart"/>
-      <w:r>
-        <w:t>Regnier</w:t>
-      </w:r>
-      <w:proofErr w:type="spellEnd"/>
-      <w:r>
-        <w:t xml:space="preserve">, P. (2021). </w:t>
-      </w:r>
-      <w:proofErr w:type="spellStart"/>
-      <w:r>
-        <w:t>Stonks</w:t>
-      </w:r>
-      <w:proofErr w:type="spellEnd"/>
-      <w:r>
-        <w:t xml:space="preserve"> are bonkers, and other lessons from the reddit rebellion. Retrieved from </w:t>
+      <w:r>
+        <w:t>Regnier, P. (2021). Stonks are bonkers, and other lessons from the reddit rebellion. Retrieved from </w:t>
       </w:r>
       <w:hyperlink r:id="rId11" w:tgtFrame="_blank" w:history="1">
         <w:r>
@@ -3667,15 +3596,7 @@
     <w:p/>
     <w:p>
       <w:r>
-        <w:t>Shiller, R. J. (2000). Irrational exuberance. Princeton [</w:t>
-      </w:r>
-      <w:proofErr w:type="spellStart"/>
-      <w:r>
-        <w:t>u.a</w:t>
-      </w:r>
-      <w:proofErr w:type="spellEnd"/>
-      <w:r>
-        <w:t>.]: Princeton Univ. Press. Retrieved from </w:t>
+        <w:t>Shiller, R. J. (2000). Irrational exuberance. Princeton [u.a.]: Princeton Univ. Press. Retrieved from </w:t>
       </w:r>
       <w:hyperlink r:id="rId12" w:tgtFrame="_blank" w:history="1">
         <w:r>
@@ -3686,15 +3607,7 @@
     <w:p/>
     <w:p>
       <w:r>
-        <w:t xml:space="preserve">U.S. Bureau of Economic Analysis, Corporate Profits After Tax (without IVA and </w:t>
-      </w:r>
-      <w:proofErr w:type="spellStart"/>
-      <w:r>
-        <w:t>CCAdj</w:t>
-      </w:r>
-      <w:proofErr w:type="spellEnd"/>
-      <w:r>
-        <w:t>) [CP], retrieved from FRED, Federal Reserve Bank of St. Louis; https://fred.stlouisfed.org/series/CP, May 6, 2021.</w:t>
+        <w:t>U.S. Bureau of Economic Analysis, Corporate Profits After Tax (without IVA and CCAdj) [CP], retrieved from FRED, Federal Reserve Bank of St. Louis; https://fred.stlouisfed.org/series/CP, May 6, 2021.</w:t>
       </w:r>
     </w:p>
     <w:p>

</xml_diff>